<commit_message>
Portals Dev training handout updates
</commit_message>
<xml_diff>
--- a/docs/PortalsDevTraining-HandoutPacket.docx
+++ b/docs/PortalsDevTraining-HandoutPacket.docx
@@ -16,7 +16,6 @@
         <w:t>Login</w:t>
       </w:r>
     </w:p>
-    <w:p/>
     <w:p>
       <w:r>
         <w:rPr>
@@ -56,7 +55,6 @@
         <w:t>SpfxDev.123</w:t>
       </w:r>
     </w:p>
-    <w:p/>
     <w:p>
       <w:pPr>
         <w:pStyle w:val="Heading1"/>
@@ -68,6 +66,82 @@
         <w:rPr>
           <w:rFonts w:eastAsia="Times New Roman"/>
         </w:rPr>
+        <w:t>Slide Materials</w:t>
+      </w:r>
+    </w:p>
+    <w:p>
+      <w:r>
+        <w:t>Find the slide materials on this site. As we navigate the training, supplemental materials are available here.</w:t>
+      </w:r>
+    </w:p>
+    <w:p>
+      <w:r>
+        <w:rPr>
+          <w:b/>
+        </w:rPr>
+        <w:t xml:space="preserve">URL: </w:t>
+      </w:r>
+      <w:r>
+        <w:t>https://skylinespark.sharepoint.com/sites/portalsdevtraining</w:t>
+      </w:r>
+    </w:p>
+    <w:p>
+      <w:pPr>
+        <w:pStyle w:val="Heading1"/>
+        <w:rPr>
+          <w:rFonts w:eastAsia="Times New Roman"/>
+        </w:rPr>
+      </w:pPr>
+      <w:r>
+        <w:rPr>
+          <w:rFonts w:eastAsia="Times New Roman"/>
+        </w:rPr>
+        <w:t>Github</w:t>
+      </w:r>
+    </w:p>
+    <w:p>
+      <w:r>
+        <w:t xml:space="preserve">Find the training exercise details on </w:t>
+      </w:r>
+      <w:proofErr w:type="spellStart"/>
+      <w:r>
+        <w:t>github</w:t>
+      </w:r>
+      <w:proofErr w:type="spellEnd"/>
+      <w:r>
+        <w:t>. You’ll continue to have access after the training is completed.</w:t>
+      </w:r>
+    </w:p>
+    <w:p>
+      <w:r>
+        <w:rPr>
+          <w:b/>
+        </w:rPr>
+        <w:t xml:space="preserve">URL: </w:t>
+      </w:r>
+      <w:hyperlink r:id="rId11" w:history="1">
+        <w:r>
+          <w:t>https://github.com/DroopyTersen/PortalsDevTraining</w:t>
+        </w:r>
+      </w:hyperlink>
+      <w:r>
+        <w:rPr>
+          <w:b/>
+        </w:rPr>
+        <w:t xml:space="preserve"> </w:t>
+      </w:r>
+    </w:p>
+    <w:p>
+      <w:pPr>
+        <w:pStyle w:val="Heading1"/>
+        <w:rPr>
+          <w:rFonts w:eastAsia="Times New Roman"/>
+        </w:rPr>
+      </w:pPr>
+      <w:r>
+        <w:rPr>
+          <w:rFonts w:eastAsia="Times New Roman"/>
+        </w:rPr>
         <w:t>Agenda</w:t>
       </w:r>
     </w:p>
@@ -75,13 +149,16 @@
       <w:pPr>
         <w:pStyle w:val="Heading2"/>
       </w:pPr>
-    </w:p>
-    <w:p>
-      <w:pPr>
-        <w:pStyle w:val="Heading2"/>
-      </w:pPr>
       <w:r>
         <w:t>Day 1</w:t>
+      </w:r>
+      <w:r>
+        <w:t xml:space="preserve">: </w:t>
+      </w:r>
+    </w:p>
+    <w:p>
+      <w:r>
+        <w:t>8:00 am – 4:00pm</w:t>
       </w:r>
     </w:p>
     <w:p>
@@ -96,7 +173,13 @@
         <w:t>Introductions</w:t>
       </w:r>
       <w:r>
-        <w:t xml:space="preserve"> + Validate Install</w:t>
+        <w:t xml:space="preserve"> + </w:t>
+      </w:r>
+      <w:r>
+        <w:t>Ensure</w:t>
+      </w:r>
+      <w:r>
+        <w:t xml:space="preserve"> Install</w:t>
       </w:r>
       <w:r>
         <w:t>s</w:t>
@@ -123,6 +206,18 @@
         </w:numPr>
       </w:pPr>
       <w:r>
+        <w:t>Skills and Tooling</w:t>
+      </w:r>
+    </w:p>
+    <w:p>
+      <w:pPr>
+        <w:pStyle w:val="ListParagraph"/>
+        <w:numPr>
+          <w:ilvl w:val="1"/>
+          <w:numId w:val="5"/>
+        </w:numPr>
+      </w:pPr>
+      <w:r>
         <w:t xml:space="preserve">Intro to </w:t>
       </w:r>
       <w:proofErr w:type="spellStart"/>
@@ -133,8 +228,18 @@
       <w:r>
         <w:t xml:space="preserve"> React Developer</w:t>
       </w:r>
-      <w:bookmarkStart w:id="0" w:name="_GoBack"/>
-      <w:bookmarkEnd w:id="0"/>
+    </w:p>
+    <w:p>
+      <w:pPr>
+        <w:pStyle w:val="ListParagraph"/>
+        <w:numPr>
+          <w:ilvl w:val="1"/>
+          <w:numId w:val="5"/>
+        </w:numPr>
+      </w:pPr>
+      <w:r>
+        <w:t>Core Tools</w:t>
+      </w:r>
     </w:p>
     <w:p>
       <w:pPr>
@@ -145,7 +250,7 @@
         </w:numPr>
       </w:pPr>
       <w:r>
-        <w:t>Core Tools</w:t>
+        <w:t>Talking to SharePoint</w:t>
       </w:r>
     </w:p>
     <w:p>
@@ -157,7 +262,7 @@
         </w:numPr>
       </w:pPr>
       <w:r>
-        <w:t>Talking to SharePoint</w:t>
+        <w:t>Customization Scenarios</w:t>
       </w:r>
     </w:p>
     <w:p>
@@ -169,7 +274,7 @@
         </w:numPr>
       </w:pPr>
       <w:r>
-        <w:t>Customization Scenarios</w:t>
+        <w:t>Closeout</w:t>
       </w:r>
     </w:p>
     <w:p/>
@@ -179,10 +284,12 @@
         <w:pStyle w:val="Heading2"/>
       </w:pPr>
       <w:r>
-        <w:t xml:space="preserve">Day </w:t>
-      </w:r>
-      <w:r>
-        <w:t>2</w:t>
+        <w:t>Day 2</w:t>
+      </w:r>
+    </w:p>
+    <w:p>
+      <w:r>
+        <w:t>8:00 am – 4:00pm</w:t>
       </w:r>
     </w:p>
     <w:p>
@@ -262,26 +369,16 @@
         <w:t>Closeout</w:t>
       </w:r>
     </w:p>
-    <w:p/>
-    <w:p/>
-    <w:p/>
-    <w:p>
-      <w:pPr>
-        <w:rPr>
-          <w:rFonts w:eastAsia="Times New Roman" w:cstheme="majorBidi"/>
-          <w:b/>
-          <w:color w:val="1CAAD1" w:themeColor="accent1" w:themeShade="BF"/>
-          <w:sz w:val="32"/>
-          <w:szCs w:val="32"/>
-        </w:rPr>
-      </w:pPr>
-      <w:r>
-        <w:rPr>
-          <w:rFonts w:eastAsia="Times New Roman"/>
-          <w:b/>
-        </w:rPr>
-        <w:br w:type="page"/>
-      </w:r>
+    <w:p>
+      <w:pPr>
+        <w:sectPr>
+          <w:headerReference w:type="default" r:id="rId12"/>
+          <w:pgSz w:w="12240" w:h="15840" w:code="1"/>
+          <w:pgMar w:top="1800" w:right="1080" w:bottom="720" w:left="1080" w:header="432" w:footer="432" w:gutter="0"/>
+          <w:cols w:space="720"/>
+          <w:docGrid w:linePitch="360"/>
+        </w:sectPr>
+      </w:pPr>
     </w:p>
     <w:p>
       <w:pPr>
@@ -619,7 +716,7 @@
                     <pic:cNvPicPr/>
                   </pic:nvPicPr>
                   <pic:blipFill>
-                    <a:blip r:embed="rId11" cstate="print">
+                    <a:blip r:embed="rId13" cstate="print">
                       <a:extLst>
                         <a:ext uri="{28A0092B-C50C-407E-A947-70E740481C1C}">
                           <a14:useLocalDpi xmlns:a14="http://schemas.microsoft.com/office/drawing/2010/main" val="0"/>
@@ -680,6 +777,16 @@
       <w:pPr>
         <w:jc w:val="center"/>
       </w:pPr>
+    </w:p>
+    <w:p>
+      <w:pPr>
+        <w:jc w:val="center"/>
+      </w:pPr>
+    </w:p>
+    <w:p>
+      <w:pPr>
+        <w:jc w:val="center"/>
+      </w:pPr>
       <w:r>
         <w:rPr>
           <w:noProof/>
@@ -700,7 +807,7 @@
                     <pic:cNvPicPr/>
                   </pic:nvPicPr>
                   <pic:blipFill>
-                    <a:blip r:embed="rId12">
+                    <a:blip r:embed="rId14">
                       <a:extLst>
                         <a:ext uri="{28A0092B-C50C-407E-A947-70E740481C1C}">
                           <a14:useLocalDpi xmlns:a14="http://schemas.microsoft.com/office/drawing/2010/main" val="0"/>
@@ -761,27 +868,15 @@
       <w:pPr>
         <w:jc w:val="center"/>
       </w:pPr>
-    </w:p>
-    <w:p>
-      <w:pPr>
-        <w:jc w:val="center"/>
-      </w:pPr>
-    </w:p>
-    <w:p>
-      <w:pPr>
-        <w:jc w:val="center"/>
-      </w:pPr>
-    </w:p>
-    <w:p>
-      <w:pPr>
-        <w:jc w:val="center"/>
-      </w:pPr>
+      <w:bookmarkStart w:id="0" w:name="_GoBack"/>
+      <w:bookmarkEnd w:id="0"/>
     </w:p>
     <w:p>
       <w:pPr>
         <w:pStyle w:val="Heading1"/>
       </w:pPr>
       <w:r>
+        <w:lastRenderedPageBreak/>
         <w:t>Exercise: Component Design</w:t>
       </w:r>
     </w:p>
@@ -810,7 +905,7 @@
                     <pic:cNvPicPr/>
                   </pic:nvPicPr>
                   <pic:blipFill>
-                    <a:blip r:embed="rId13"/>
+                    <a:blip r:embed="rId15"/>
                     <a:stretch>
                       <a:fillRect/>
                     </a:stretch>
@@ -837,9 +932,59 @@
       </w:pPr>
     </w:p>
     <w:p/>
-    <w:p/>
+    <w:p>
+      <w:pPr>
+        <w:jc w:val="center"/>
+      </w:pPr>
+      <w:r>
+        <w:rPr>
+          <w:noProof/>
+        </w:rPr>
+        <w:lastRenderedPageBreak/>
+        <w:drawing>
+          <wp:inline distT="0" distB="0" distL="0" distR="0" wp14:anchorId="2C2EDF1D" wp14:editId="48159307">
+            <wp:extent cx="4422775" cy="8458200"/>
+            <wp:effectExtent l="0" t="0" r="0" b="0"/>
+            <wp:docPr id="4" name="Picture 4"/>
+            <wp:cNvGraphicFramePr>
+              <a:graphicFrameLocks xmlns:a="http://schemas.openxmlformats.org/drawingml/2006/main" noChangeAspect="1"/>
+            </wp:cNvGraphicFramePr>
+            <a:graphic xmlns:a="http://schemas.openxmlformats.org/drawingml/2006/main">
+              <a:graphicData uri="http://schemas.openxmlformats.org/drawingml/2006/picture">
+                <pic:pic xmlns:pic="http://schemas.openxmlformats.org/drawingml/2006/picture">
+                  <pic:nvPicPr>
+                    <pic:cNvPr id="4" name="78825-SPFx-React-Developer.png"/>
+                    <pic:cNvPicPr/>
+                  </pic:nvPicPr>
+                  <pic:blipFill>
+                    <a:blip r:embed="rId16" cstate="print">
+                      <a:extLst>
+                        <a:ext uri="{28A0092B-C50C-407E-A947-70E740481C1C}">
+                          <a14:useLocalDpi xmlns:a14="http://schemas.microsoft.com/office/drawing/2010/main" val="0"/>
+                        </a:ext>
+                      </a:extLst>
+                    </a:blip>
+                    <a:stretch>
+                      <a:fillRect/>
+                    </a:stretch>
+                  </pic:blipFill>
+                  <pic:spPr>
+                    <a:xfrm>
+                      <a:off x="0" y="0"/>
+                      <a:ext cx="4422775" cy="8458200"/>
+                    </a:xfrm>
+                    <a:prstGeom prst="rect">
+                      <a:avLst/>
+                    </a:prstGeom>
+                  </pic:spPr>
+                </pic:pic>
+              </a:graphicData>
+            </a:graphic>
+          </wp:inline>
+        </w:drawing>
+      </w:r>
+    </w:p>
     <w:sectPr>
-      <w:headerReference w:type="default" r:id="rId14"/>
       <w:pgSz w:w="12240" w:h="15840" w:code="1"/>
       <w:pgMar w:top="1800" w:right="1080" w:bottom="720" w:left="1080" w:header="432" w:footer="432" w:gutter="0"/>
       <w:cols w:space="720"/>
@@ -1050,8 +1195,8 @@
   <w:abstractNum w:abstractNumId="0" w15:restartNumberingAfterBreak="0">
     <w:nsid w:val="085139D0"/>
     <w:multiLevelType w:val="hybridMultilevel"/>
-    <w:tmpl w:val="4AEA79EC"/>
-    <w:lvl w:ilvl="0" w:tplc="04090001">
+    <w:tmpl w:val="CF1E4F48"/>
+    <w:lvl w:ilvl="0" w:tplc="E8628E56">
       <w:start w:val="1"/>
       <w:numFmt w:val="bullet"/>
       <w:lvlText w:val=""/>
@@ -1061,9 +1206,11 @@
       </w:pPr>
       <w:rPr>
         <w:rFonts w:ascii="Symbol" w:hAnsi="Symbol" w:hint="default"/>
-      </w:rPr>
-    </w:lvl>
-    <w:lvl w:ilvl="1" w:tplc="04090003" w:tentative="1">
+        <w:sz w:val="22"/>
+        <w:szCs w:val="22"/>
+      </w:rPr>
+    </w:lvl>
+    <w:lvl w:ilvl="1" w:tplc="04090003">
       <w:start w:val="1"/>
       <w:numFmt w:val="bullet"/>
       <w:lvlText w:val="o"/>
@@ -2364,6 +2511,7 @@
   <w:style w:type="character" w:default="1" w:styleId="DefaultParagraphFont">
     <w:name w:val="Default Paragraph Font"/>
     <w:uiPriority w:val="1"/>
+    <w:semiHidden/>
     <w:unhideWhenUsed/>
   </w:style>
   <w:style w:type="table" w:default="1" w:styleId="TableNormal">
@@ -3063,6 +3211,18 @@
       <w:rFonts w:ascii="Franklin Gothic Book" w:hAnsi="Franklin Gothic Book" w:cs="Univers-CondensedLight"/>
       <w:color w:val="141313"/>
       <w:w w:val="95"/>
+    </w:rPr>
+  </w:style>
+  <w:style w:type="character" w:styleId="UnresolvedMention">
+    <w:name w:val="Unresolved Mention"/>
+    <w:basedOn w:val="DefaultParagraphFont"/>
+    <w:uiPriority w:val="99"/>
+    <w:semiHidden/>
+    <w:unhideWhenUsed/>
+    <w:rsid w:val="00352715"/>
+    <w:rPr>
+      <w:color w:val="605E5C"/>
+      <w:shd w:val="clear" w:color="auto" w:fill="E1DFDD"/>
     </w:rPr>
   </w:style>
 </w:styles>
@@ -3330,6 +3490,21 @@
 </file>
 
 <file path=customXml/item1.xml><?xml version="1.0" encoding="utf-8"?>
+<p:properties xmlns:p="http://schemas.microsoft.com/office/2006/metadata/properties" xmlns:xsi="http://www.w3.org/2001/XMLSchema-instance" xmlns:pc="http://schemas.microsoft.com/office/infopath/2007/PartnerControls">
+  <documentManagement/>
+</p:properties>
+</file>
+
+<file path=customXml/item2.xml><?xml version="1.0" encoding="utf-8"?>
+<?mso-contentType ?>
+<FormTemplates xmlns="http://schemas.microsoft.com/sharepoint/v3/contenttype/forms">
+  <Display>DocumentLibraryForm</Display>
+  <Edit>DocumentLibraryForm</Edit>
+  <New>DocumentLibraryForm</New>
+</FormTemplates>
+</file>
+
+<file path=customXml/item3.xml><?xml version="1.0" encoding="utf-8"?>
 <ct:contentTypeSchema xmlns:ct="http://schemas.microsoft.com/office/2006/metadata/contentType" xmlns:ma="http://schemas.microsoft.com/office/2006/metadata/properties/metaAttributes" ct:_="" ma:_="" ma:contentTypeName="Document" ma:contentTypeID="0x0101009131622E99B15A4FB18DA50CA8969030" ma:contentTypeVersion="2" ma:contentTypeDescription="Create a new document." ma:contentTypeScope="" ma:versionID="7f1f77c18c6263c66aa168ba52673d86">
   <xsd:schema xmlns:xsd="http://www.w3.org/2001/XMLSchema" xmlns:xs="http://www.w3.org/2001/XMLSchema" xmlns:p="http://schemas.microsoft.com/office/2006/metadata/properties" xmlns:ns2="2e24217f-66f7-4b69-ba53-01007adab7d0" targetNamespace="http://schemas.microsoft.com/office/2006/metadata/properties" ma:root="true" ma:fieldsID="f05285e9bc388a1b17b3ec6aac86466a" ns2:_="">
     <xsd:import namespace="2e24217f-66f7-4b69-ba53-01007adab7d0"/>
@@ -3461,26 +3636,28 @@
 </ct:contentTypeSchema>
 </file>
 
-<file path=customXml/item2.xml><?xml version="1.0" encoding="utf-8"?>
-<?mso-contentType ?>
-<FormTemplates xmlns="http://schemas.microsoft.com/sharepoint/v3/contenttype/forms">
-  <Display>DocumentLibraryForm</Display>
-  <Edit>DocumentLibraryForm</Edit>
-  <New>DocumentLibraryForm</New>
-</FormTemplates>
-</file>
-
-<file path=customXml/item3.xml><?xml version="1.0" encoding="utf-8"?>
-<p:properties xmlns:p="http://schemas.microsoft.com/office/2006/metadata/properties" xmlns:xsi="http://www.w3.org/2001/XMLSchema-instance" xmlns:pc="http://schemas.microsoft.com/office/infopath/2007/PartnerControls">
-  <documentManagement/>
-</p:properties>
-</file>
-
 <file path=customXml/item4.xml><?xml version="1.0" encoding="utf-8"?>
 <b:Sources xmlns:b="http://schemas.openxmlformats.org/officeDocument/2006/bibliography" xmlns="http://schemas.openxmlformats.org/officeDocument/2006/bibliography" SelectedStyle="\APASixthEditionOfficeOnline.xsl" StyleName="APA" Version="6"/>
 </file>
 
 <file path=customXml/itemProps1.xml><?xml version="1.0" encoding="utf-8"?>
+<ds:datastoreItem xmlns:ds="http://schemas.openxmlformats.org/officeDocument/2006/customXml" ds:itemID="{9443DF54-DC51-4A5C-ADAD-968FEFE85A2A}">
+  <ds:schemaRefs>
+    <ds:schemaRef ds:uri="http://schemas.microsoft.com/office/2006/metadata/properties"/>
+    <ds:schemaRef ds:uri="http://schemas.microsoft.com/office/infopath/2007/PartnerControls"/>
+  </ds:schemaRefs>
+</ds:datastoreItem>
+</file>
+
+<file path=customXml/itemProps2.xml><?xml version="1.0" encoding="utf-8"?>
+<ds:datastoreItem xmlns:ds="http://schemas.openxmlformats.org/officeDocument/2006/customXml" ds:itemID="{CEBC6954-283A-4C78-89B0-739551D164F5}">
+  <ds:schemaRefs>
+    <ds:schemaRef ds:uri="http://schemas.microsoft.com/sharepoint/v3/contenttype/forms"/>
+  </ds:schemaRefs>
+</ds:datastoreItem>
+</file>
+
+<file path=customXml/itemProps3.xml><?xml version="1.0" encoding="utf-8"?>
 <ds:datastoreItem xmlns:ds="http://schemas.openxmlformats.org/officeDocument/2006/customXml" ds:itemID="{A13E6275-BF67-4803-B575-8C17BD47FFE7}">
   <ds:schemaRefs>
     <ds:schemaRef ds:uri="http://schemas.microsoft.com/office/2006/metadata/contentType"/>
@@ -3498,25 +3675,8 @@
 </ds:datastoreItem>
 </file>
 
-<file path=customXml/itemProps2.xml><?xml version="1.0" encoding="utf-8"?>
-<ds:datastoreItem xmlns:ds="http://schemas.openxmlformats.org/officeDocument/2006/customXml" ds:itemID="{CEBC6954-283A-4C78-89B0-739551D164F5}">
-  <ds:schemaRefs>
-    <ds:schemaRef ds:uri="http://schemas.microsoft.com/sharepoint/v3/contenttype/forms"/>
-  </ds:schemaRefs>
-</ds:datastoreItem>
-</file>
-
-<file path=customXml/itemProps3.xml><?xml version="1.0" encoding="utf-8"?>
-<ds:datastoreItem xmlns:ds="http://schemas.openxmlformats.org/officeDocument/2006/customXml" ds:itemID="{9443DF54-DC51-4A5C-ADAD-968FEFE85A2A}">
-  <ds:schemaRefs>
-    <ds:schemaRef ds:uri="http://schemas.microsoft.com/office/2006/metadata/properties"/>
-    <ds:schemaRef ds:uri="http://schemas.microsoft.com/office/infopath/2007/PartnerControls"/>
-  </ds:schemaRefs>
-</ds:datastoreItem>
-</file>
-
 <file path=customXml/itemProps4.xml><?xml version="1.0" encoding="utf-8"?>
-<ds:datastoreItem xmlns:ds="http://schemas.openxmlformats.org/officeDocument/2006/customXml" ds:itemID="{6F95BF47-D9C0-43FC-A02C-5374B09178FD}">
+<ds:datastoreItem xmlns:ds="http://schemas.openxmlformats.org/officeDocument/2006/customXml" ds:itemID="{49AC1BEE-5AE4-41E5-826A-4C0577E8C2CB}">
   <ds:schemaRefs>
     <ds:schemaRef ds:uri="http://schemas.openxmlformats.org/officeDocument/2006/bibliography"/>
   </ds:schemaRefs>

</xml_diff>